<commit_message>
Updated Graphs taken at the same time.
</commit_message>
<xml_diff>
--- a/Graphs_for_Project_1.docx
+++ b/Graphs_for_Project_1.docx
@@ -8,7 +8,7 @@
           <w:noProof/>
         </w:rPr>
         <w:drawing>
-          <wp:inline distT="0" distB="0" distL="0" distR="0" wp14:anchorId="7D3A1E59" wp14:editId="25791A35">
+          <wp:inline distT="0" distB="0" distL="0" distR="0" wp14:anchorId="7D3A1E59" wp14:editId="3CB6DCE6">
             <wp:extent cx="5486400" cy="3200400"/>
             <wp:effectExtent l="0" t="0" r="0" b="0"/>
             <wp:docPr id="1" name="Chart 1"/>
@@ -21,22 +21,21 @@
           </wp:inline>
         </w:drawing>
       </w:r>
+      <w:bookmarkStart w:id="0" w:name="_GoBack"/>
+      <w:bookmarkEnd w:id="0"/>
     </w:p>
     <w:p/>
     <w:p/>
     <w:p/>
     <w:p/>
-    <w:p>
-      <w:bookmarkStart w:id="0" w:name="_GoBack"/>
-      <w:bookmarkEnd w:id="0"/>
-    </w:p>
+    <w:p/>
     <w:p>
       <w:r>
         <w:rPr>
           <w:noProof/>
         </w:rPr>
         <w:drawing>
-          <wp:inline distT="0" distB="0" distL="0" distR="0" wp14:anchorId="77F95434" wp14:editId="716E1DC9">
+          <wp:inline distT="0" distB="0" distL="0" distR="0" wp14:anchorId="77F95434" wp14:editId="23486111">
             <wp:extent cx="5486400" cy="3200400"/>
             <wp:effectExtent l="0" t="0" r="0" b="0"/>
             <wp:docPr id="2" name="Chart 2"/>
@@ -51,6 +50,7 @@
       </w:r>
     </w:p>
     <w:sectPr>
+      <w:headerReference w:type="default" r:id="rId8"/>
       <w:pgSz w:w="12240" w:h="15840"/>
       <w:pgMar w:top="1440" w:right="1440" w:bottom="1440" w:left="1440" w:header="720" w:footer="720" w:gutter="0"/>
       <w:cols w:space="720"/>
@@ -108,6 +108,20 @@
     </w:p>
   </w:footnote>
 </w:footnotes>
+</file>
+
+<file path=word/header1.xml><?xml version="1.0" encoding="utf-8"?>
+<w:hdr xmlns:wpc="http://schemas.microsoft.com/office/word/2010/wordprocessingCanvas" xmlns:cx="http://schemas.microsoft.com/office/drawing/2014/chartex" xmlns:cx1="http://schemas.microsoft.com/office/drawing/2015/9/8/chartex" xmlns:cx2="http://schemas.microsoft.com/office/drawing/2015/10/21/chartex" xmlns:cx3="http://schemas.microsoft.com/office/drawing/2016/5/9/chartex" xmlns:cx4="http://schemas.microsoft.com/office/drawing/2016/5/10/chartex" xmlns:cx5="http://schemas.microsoft.com/office/drawing/2016/5/11/chartex" xmlns:cx6="http://schemas.microsoft.com/office/drawing/2016/5/12/chartex" xmlns:cx7="http://schemas.microsoft.com/office/drawing/2016/5/13/chartex" xmlns:cx8="http://schemas.microsoft.com/office/drawing/2016/5/14/chartex" xmlns:mc="http://schemas.openxmlformats.org/markup-compatibility/2006" xmlns:aink="http://schemas.microsoft.com/office/drawing/2016/ink" xmlns:am3d="http://schemas.microsoft.com/office/drawing/2017/model3d" xmlns:o="urn:schemas-microsoft-com:office:office" xmlns:r="http://schemas.openxmlformats.org/officeDocument/2006/relationships" xmlns:m="http://schemas.openxmlformats.org/officeDocument/2006/math" xmlns:v="urn:schemas-microsoft-com:vml" xmlns:wp14="http://schemas.microsoft.com/office/word/2010/wordprocessingDrawing" xmlns:wp="http://schemas.openxmlformats.org/drawingml/2006/wordprocessingDrawing" xmlns:w10="urn:schemas-microsoft-com:office:word" xmlns:w="http://schemas.openxmlformats.org/wordprocessingml/2006/main" xmlns:w14="http://schemas.microsoft.com/office/word/2010/wordml" xmlns:w15="http://schemas.microsoft.com/office/word/2012/wordml" xmlns:w16cid="http://schemas.microsoft.com/office/word/2016/wordml/cid" xmlns:w16se="http://schemas.microsoft.com/office/word/2015/wordml/symex" xmlns:wpg="http://schemas.microsoft.com/office/word/2010/wordprocessingGroup" xmlns:wpi="http://schemas.microsoft.com/office/word/2010/wordprocessingInk" xmlns:wne="http://schemas.microsoft.com/office/word/2006/wordml" xmlns:wps="http://schemas.microsoft.com/office/word/2010/wordprocessingShape" mc:Ignorable="w14 w15 w16se w16cid wp14">
+  <w:p>
+    <w:pPr>
+      <w:pStyle w:val="Header"/>
+      <w:jc w:val="center"/>
+    </w:pPr>
+    <w:r>
+      <w:t>Graphs for Project 1</w:t>
+    </w:r>
+  </w:p>
+</w:hdr>
 </file>
 
 <file path=word/styles.xml><?xml version="1.0" encoding="utf-8"?>
@@ -740,40 +754,40 @@
                 <c:formatCode>General</c:formatCode>
                 <c:ptCount val="12"/>
                 <c:pt idx="0">
-                  <c:v>12</c:v>
+                  <c:v>101</c:v>
                 </c:pt>
                 <c:pt idx="1">
-                  <c:v>34</c:v>
+                  <c:v>208.8</c:v>
                 </c:pt>
                 <c:pt idx="2">
-                  <c:v>104.2</c:v>
+                  <c:v>334.1</c:v>
                 </c:pt>
                 <c:pt idx="3">
-                  <c:v>288.39999999999998</c:v>
+                  <c:v>332.8</c:v>
                 </c:pt>
                 <c:pt idx="4">
-                  <c:v>554.53</c:v>
+                  <c:v>660.87</c:v>
                 </c:pt>
                 <c:pt idx="5">
-                  <c:v>1146.93</c:v>
+                  <c:v>1224.075</c:v>
                 </c:pt>
                 <c:pt idx="6">
-                  <c:v>1849.34</c:v>
+                  <c:v>2077.6999999999998</c:v>
                 </c:pt>
                 <c:pt idx="7">
-                  <c:v>2589.3000000000002</c:v>
+                  <c:v>2910.38</c:v>
                 </c:pt>
                 <c:pt idx="8">
-                  <c:v>4269.16</c:v>
+                  <c:v>4044.4</c:v>
                 </c:pt>
                 <c:pt idx="9">
-                  <c:v>4719.83</c:v>
+                  <c:v>5353.66</c:v>
                 </c:pt>
                 <c:pt idx="10">
-                  <c:v>5917.04</c:v>
+                  <c:v>6556.65</c:v>
                 </c:pt>
                 <c:pt idx="11">
-                  <c:v>7345.36</c:v>
+                  <c:v>7047.45</c:v>
                 </c:pt>
               </c:numCache>
             </c:numRef>
@@ -1231,16 +1245,16 @@
                   <c:v>1</c:v>
                 </c:pt>
                 <c:pt idx="1">
-                  <c:v>2.2000000000000002</c:v>
+                  <c:v>2.8</c:v>
                 </c:pt>
                 <c:pt idx="2">
-                  <c:v>1.6</c:v>
+                  <c:v>5.0999999999999996</c:v>
                 </c:pt>
                 <c:pt idx="3">
-                  <c:v>4.0999999999999996</c:v>
+                  <c:v>12.95</c:v>
                 </c:pt>
                 <c:pt idx="4">
-                  <c:v>8.27</c:v>
+                  <c:v>13.56</c:v>
                 </c:pt>
                 <c:pt idx="5">
                   <c:v>12.18</c:v>
@@ -1252,16 +1266,16 @@
                   <c:v>11.5</c:v>
                 </c:pt>
                 <c:pt idx="8">
-                  <c:v>10.5</c:v>
+                  <c:v>13.62</c:v>
                 </c:pt>
                 <c:pt idx="9">
-                  <c:v>13.5</c:v>
+                  <c:v>15.87</c:v>
                 </c:pt>
                 <c:pt idx="10">
                   <c:v>15.89</c:v>
                 </c:pt>
                 <c:pt idx="11">
-                  <c:v>18.2</c:v>
+                  <c:v>21.35</c:v>
                 </c:pt>
               </c:numCache>
             </c:numRef>

</xml_diff>